<commit_message>
post calling qc module updates of non-ref PCA, call rate check, caller venn diagrams
</commit_message>
<xml_diff>
--- a/ExomeQcPipeline_Template_interim.docx
+++ b/ExomeQcPipeline_Template_interim.docx
@@ -1228,54 +1228,23 @@
           <w:szCs w:val="24"/>
         </w:rPr>
       </w:pPr>
-      <w:proofErr w:type="spellStart"/>
-      <w:r>
-        <w:rPr>
-          <w:rFonts w:ascii="Cambria" w:hAnsi="Cambria"/>
-          <w:bCs/>
-          <w:sz w:val="24"/>
-          <w:szCs w:val="24"/>
-        </w:rPr>
-        <w:t>FastQC</w:t>
-      </w:r>
-      <w:proofErr w:type="spellEnd"/>
-      <w:r>
-        <w:rPr>
-          <w:rFonts w:ascii="Cambria" w:hAnsi="Cambria"/>
-          <w:bCs/>
-          <w:sz w:val="24"/>
-          <w:szCs w:val="24"/>
-        </w:rPr>
-        <w:t>(</w:t>
-      </w:r>
-      <w:r>
-        <w:rPr>
-          <w:rFonts w:ascii="Cambria" w:hAnsi="Cambria"/>
-          <w:bCs/>
-          <w:sz w:val="24"/>
-          <w:szCs w:val="24"/>
-        </w:rPr>
-        <w:t xml:space="preserve">consolidated in </w:t>
-      </w:r>
-      <w:proofErr w:type="spellStart"/>
-      <w:r>
-        <w:rPr>
-          <w:rFonts w:ascii="Cambria" w:hAnsi="Cambria"/>
-          <w:bCs/>
-          <w:sz w:val="24"/>
-          <w:szCs w:val="24"/>
-        </w:rPr>
-        <w:t>MultiQC</w:t>
-      </w:r>
-      <w:proofErr w:type="spellEnd"/>
-      <w:r>
-        <w:rPr>
-          <w:rFonts w:ascii="Cambria" w:hAnsi="Cambria"/>
-          <w:bCs/>
-          <w:sz w:val="24"/>
-          <w:szCs w:val="24"/>
-        </w:rPr>
-        <w:t xml:space="preserve"> format</w:t>
+      <w:r>
+        <w:rPr>
+          <w:rFonts w:ascii="Cambria" w:hAnsi="Cambria"/>
+          <w:bCs/>
+          <w:sz w:val="24"/>
+          <w:szCs w:val="24"/>
+        </w:rPr>
+        <w:t>FastQC(</w:t>
+      </w:r>
+      <w:r>
+        <w:rPr>
+          <w:rFonts w:ascii="Cambria" w:hAnsi="Cambria"/>
+          <w:bCs/>
+          <w:sz w:val="24"/>
+          <w:szCs w:val="24"/>
+        </w:rPr>
+        <w:t>consolidated in MultiQC format</w:t>
       </w:r>
       <w:r>
         <w:rPr>
@@ -1342,86 +1311,26 @@
           <w:sz w:val="24"/>
           <w:szCs w:val="24"/>
         </w:rPr>
-        <w:t xml:space="preserve">  Basic Statistics, Per Base Sequence Quality, Per Sequence Quality Scores, </w:t>
-      </w:r>
-      <w:proofErr w:type="spellStart"/>
-      <w:r>
-        <w:rPr>
-          <w:rFonts w:ascii="Cambria" w:hAnsi="Cambria"/>
-          <w:bCs/>
-          <w:sz w:val="24"/>
-          <w:szCs w:val="24"/>
-        </w:rPr>
-        <w:t>PerBase</w:t>
-      </w:r>
-      <w:proofErr w:type="spellEnd"/>
-      <w:r>
-        <w:rPr>
-          <w:rFonts w:ascii="Cambria" w:hAnsi="Cambria"/>
-          <w:bCs/>
-          <w:sz w:val="24"/>
-          <w:szCs w:val="24"/>
-        </w:rPr>
-        <w:t xml:space="preserve"> Sequence Content, Per Sequence GC Content, Per Base N Content, Sequence Length Distribution, Duplicate Sequences, </w:t>
-      </w:r>
-    </w:p>
-    <w:p>
-      <w:pPr>
-        <w:rPr>
-          <w:rFonts w:ascii="Cambria" w:hAnsi="Cambria"/>
-          <w:b/>
-          <w:sz w:val="24"/>
-          <w:szCs w:val="24"/>
-        </w:rPr>
-      </w:pPr>
-      <w:r>
-        <w:rPr>
-          <w:rFonts w:ascii="Cambria" w:hAnsi="Cambria"/>
-          <w:bCs/>
-          <w:sz w:val="24"/>
-          <w:szCs w:val="24"/>
-        </w:rPr>
-        <w:t xml:space="preserve">Overrepresented Sequences, Adapter Content, </w:t>
-      </w:r>
-      <w:proofErr w:type="spellStart"/>
-      <w:r>
-        <w:rPr>
-          <w:rFonts w:ascii="Cambria" w:hAnsi="Cambria"/>
-          <w:bCs/>
-          <w:sz w:val="24"/>
-          <w:szCs w:val="24"/>
-        </w:rPr>
-        <w:t>Kmer</w:t>
-      </w:r>
-      <w:proofErr w:type="spellEnd"/>
-      <w:r>
-        <w:rPr>
-          <w:rFonts w:ascii="Cambria" w:hAnsi="Cambria"/>
-          <w:bCs/>
-          <w:sz w:val="24"/>
-          <w:szCs w:val="24"/>
-        </w:rPr>
-        <w:t xml:space="preserve"> Content, Per Tile Sequence Quality. For all </w:t>
-      </w:r>
-      <w:proofErr w:type="spellStart"/>
-      <w:r>
-        <w:rPr>
-          <w:rFonts w:ascii="Cambria" w:hAnsi="Cambria"/>
-          <w:bCs/>
-          <w:sz w:val="24"/>
-          <w:szCs w:val="24"/>
-        </w:rPr>
-        <w:t>fastqc</w:t>
-      </w:r>
-      <w:proofErr w:type="spellEnd"/>
-      <w:r>
-        <w:rPr>
-          <w:rFonts w:ascii="Cambria" w:hAnsi="Cambria"/>
-          <w:bCs/>
-          <w:sz w:val="24"/>
-          <w:szCs w:val="24"/>
-        </w:rPr>
-        <w:t xml:space="preserve"> results, please refer to</w:t>
+        <w:t xml:space="preserve">  Basic Statistics, Per Base Sequence Quality, Per Sequence Quality Scores, PerBase Sequence Content, Per Sequence GC Content, Per Base N Content, Sequence Length Distribution, Duplicate Sequences, </w:t>
+      </w:r>
+    </w:p>
+    <w:p>
+      <w:pPr>
+        <w:rPr>
+          <w:rFonts w:ascii="Cambria" w:hAnsi="Cambria"/>
+          <w:b/>
+          <w:sz w:val="24"/>
+          <w:szCs w:val="24"/>
+        </w:rPr>
+      </w:pPr>
+      <w:r>
+        <w:rPr>
+          <w:rFonts w:ascii="Cambria" w:hAnsi="Cambria"/>
+          <w:bCs/>
+          <w:sz w:val="24"/>
+          <w:szCs w:val="24"/>
+        </w:rPr>
+        <w:t>Overrepresented Sequences, Adapter Content, Kmer Content, Per Tile Sequence Quality. For all fastqc results, please refer to</w:t>
       </w:r>
       <w:r>
         <w:rPr>
@@ -1507,107 +1416,7 @@
           <w:sz w:val="24"/>
           <w:szCs w:val="24"/>
         </w:rPr>
-        <w:t xml:space="preserve">Duplicate reads are sequencing reads that start at the exact same position and contain the same CIGAR string (Compact Idiosyncratic Gapped Alignment Report).  Duplicates can arise from three sources: true biological duplication, PCR duplication, and optical or clustering duplication.  In biological duplication, two individual sequenced molecules are coincidentally identical; this is unlikely with standard-depth sequencing but may occur in deep sequencing.  PCR duplication is the result of PCR amplification of a library molecule, and multiple copies of that amplified molecule being sequenced.  Optical duplication refers to large clusters of molecules being erroneously called as two separate clusters (on non-patterned </w:t>
-      </w:r>
-      <w:proofErr w:type="spellStart"/>
-      <w:r>
-        <w:rPr>
-          <w:rFonts w:ascii="Cambria" w:hAnsi="Cambria"/>
-          <w:bCs/>
-          <w:sz w:val="24"/>
-          <w:szCs w:val="24"/>
-        </w:rPr>
-        <w:t>flowcells</w:t>
-      </w:r>
-      <w:proofErr w:type="spellEnd"/>
-      <w:r>
-        <w:rPr>
-          <w:rFonts w:ascii="Cambria" w:hAnsi="Cambria"/>
-          <w:bCs/>
-          <w:sz w:val="24"/>
-          <w:szCs w:val="24"/>
-        </w:rPr>
-        <w:t xml:space="preserve">), or duplicates generated when a template molecule on a </w:t>
-      </w:r>
-      <w:proofErr w:type="spellStart"/>
-      <w:r>
-        <w:rPr>
-          <w:rFonts w:ascii="Cambria" w:hAnsi="Cambria"/>
-          <w:bCs/>
-          <w:sz w:val="24"/>
-          <w:szCs w:val="24"/>
-        </w:rPr>
-        <w:t>flowcell</w:t>
-      </w:r>
-      <w:proofErr w:type="spellEnd"/>
-      <w:r>
-        <w:rPr>
-          <w:rFonts w:ascii="Cambria" w:hAnsi="Cambria"/>
-          <w:bCs/>
-          <w:sz w:val="24"/>
-          <w:szCs w:val="24"/>
-        </w:rPr>
-        <w:t xml:space="preserve"> seeds more than 1 cluster on a </w:t>
-      </w:r>
-      <w:proofErr w:type="spellStart"/>
-      <w:r>
-        <w:rPr>
-          <w:rFonts w:ascii="Cambria" w:hAnsi="Cambria"/>
-          <w:bCs/>
-          <w:sz w:val="24"/>
-          <w:szCs w:val="24"/>
-        </w:rPr>
-        <w:t>flowcell</w:t>
-      </w:r>
-      <w:proofErr w:type="spellEnd"/>
-      <w:r>
-        <w:rPr>
-          <w:rFonts w:ascii="Cambria" w:hAnsi="Cambria"/>
-          <w:bCs/>
-          <w:sz w:val="24"/>
-          <w:szCs w:val="24"/>
-        </w:rPr>
-        <w:t xml:space="preserve"> (on patterned </w:t>
-      </w:r>
-      <w:proofErr w:type="spellStart"/>
-      <w:r>
-        <w:rPr>
-          <w:rFonts w:ascii="Cambria" w:hAnsi="Cambria"/>
-          <w:bCs/>
-          <w:sz w:val="24"/>
-          <w:szCs w:val="24"/>
-        </w:rPr>
-        <w:t>flowcells</w:t>
-      </w:r>
-      <w:proofErr w:type="spellEnd"/>
-      <w:r>
-        <w:rPr>
-          <w:rFonts w:ascii="Cambria" w:hAnsi="Cambria"/>
-          <w:bCs/>
-          <w:sz w:val="24"/>
-          <w:szCs w:val="24"/>
-        </w:rPr>
-        <w:t xml:space="preserve">).  We use Picard </w:t>
-      </w:r>
-      <w:proofErr w:type="spellStart"/>
-      <w:r>
-        <w:rPr>
-          <w:rFonts w:ascii="Cambria" w:hAnsi="Cambria"/>
-          <w:bCs/>
-          <w:sz w:val="24"/>
-          <w:szCs w:val="24"/>
-        </w:rPr>
-        <w:t>MarkDuplicates</w:t>
-      </w:r>
-      <w:proofErr w:type="spellEnd"/>
-      <w:r>
-        <w:rPr>
-          <w:rFonts w:ascii="Cambria" w:hAnsi="Cambria"/>
-          <w:bCs/>
-          <w:sz w:val="24"/>
-          <w:szCs w:val="24"/>
-        </w:rPr>
-        <w:t xml:space="preserve"> to remove duplicate reads from both lane level BAM files and subject (merged lane) level BAM files.  The lane level duplication rate consists of optical duplicates within </w:t>
+        <w:t xml:space="preserve">Duplicate reads are sequencing reads that start at the exact same position and contain the same CIGAR string (Compact Idiosyncratic Gapped Alignment Report).  Duplicates can arise from three sources: true biological duplication, PCR duplication, and optical or clustering duplication.  In biological duplication, two individual sequenced molecules are coincidentally identical; this is unlikely with standard-depth sequencing but may occur in deep sequencing.  PCR duplication is the result of PCR amplification of a library molecule, and multiple copies of that amplified molecule being sequenced.  Optical duplication refers to large clusters of molecules being erroneously called as two separate clusters (on non-patterned flowcells), or duplicates generated when a template molecule on a flowcell seeds more than 1 cluster on a flowcell (on patterned flowcells).  We use Picard MarkDuplicates to remove duplicate reads from both lane level BAM files and subject (merged lane) level BAM files.  The lane level duplication rate consists of optical duplicates within </w:t>
       </w:r>
       <w:r>
         <w:rPr>
@@ -1791,7 +1600,6 @@
         </w:rPr>
         <w:t xml:space="preserve">We use </w:t>
       </w:r>
-      <w:proofErr w:type="spellStart"/>
       <w:r>
         <w:rPr>
           <w:rFonts w:ascii="Cambria" w:hAnsi="Cambria"/>
@@ -1801,7 +1609,6 @@
         </w:rPr>
         <w:t>verifyBamID</w:t>
       </w:r>
-      <w:proofErr w:type="spellEnd"/>
       <w:r>
         <w:rPr>
           <w:color w:val="000000" w:themeColor="text1"/>
@@ -1856,27 +1663,7 @@
           <w:sz w:val="24"/>
           <w:szCs w:val="24"/>
         </w:rPr>
-        <w:t xml:space="preserve">Note that </w:t>
-      </w:r>
-      <w:proofErr w:type="spellStart"/>
-      <w:r>
-        <w:rPr>
-          <w:rFonts w:ascii="Cambria" w:hAnsi="Cambria"/>
-          <w:bCs/>
-          <w:sz w:val="24"/>
-          <w:szCs w:val="24"/>
-        </w:rPr>
-        <w:t>verifyBamID</w:t>
-      </w:r>
-      <w:proofErr w:type="spellEnd"/>
-      <w:r>
-        <w:rPr>
-          <w:rFonts w:ascii="Cambria" w:hAnsi="Cambria"/>
-          <w:bCs/>
-          <w:sz w:val="24"/>
-          <w:szCs w:val="24"/>
-        </w:rPr>
-        <w:t xml:space="preserve"> performs well in germline samples. However, tumor samples with substantial allelic imbalance can be a challenge for this tool. Our recommended contamination QC cutoff is 5%. Samples with contamination rate greater than 5% may be included in the analysis due to 1). New/replacement sample materials are no longer available; 2). Investigators request to include them. It is recommended to pay extra attention to those samples with higher than 5% contamination rate during your downstream analysis. No samples are excluded from variant calling for the build. Figure 2 shows the sample contamination rate. Samples with highest contamination rates (n = 10) are listed in Table 3.</w:t>
+        <w:t>Note that verifyBamID performs well in germline samples. However, tumor samples with substantial allelic imbalance can be a challenge for this tool. Our recommended contamination QC cutoff is 5%. Samples with contamination rate greater than 5% may be included in the analysis due to 1). New/replacement sample materials are no longer available; 2). Investigators request to include them. It is recommended to pay extra attention to those samples with higher than 5% contamination rate during your downstream analysis. No samples are excluded from variant calling for the build. Figure 2 shows the sample contamination rate. Samples with highest contamination rates (n = 10) are listed in Table 3.</w:t>
       </w:r>
     </w:p>
     <w:p>
@@ -2022,67 +1809,7 @@
           <w:sz w:val="24"/>
           <w:szCs w:val="24"/>
         </w:rPr>
-        <w:t xml:space="preserve">Average coverage across all case and control subjects is shown in Figure 3. It was calculated based on </w:t>
-      </w:r>
-      <w:proofErr w:type="spellStart"/>
-      <w:r>
-        <w:rPr>
-          <w:rFonts w:ascii="Cambria" w:hAnsi="Cambria"/>
-          <w:bCs/>
-          <w:sz w:val="24"/>
-          <w:szCs w:val="24"/>
-        </w:rPr>
-        <w:t>capturekit</w:t>
-      </w:r>
-      <w:proofErr w:type="spellEnd"/>
-      <w:r>
-        <w:rPr>
-          <w:rFonts w:ascii="Cambria" w:hAnsi="Cambria"/>
-          <w:bCs/>
-          <w:sz w:val="24"/>
-          <w:szCs w:val="24"/>
-        </w:rPr>
-        <w:t xml:space="preserve"> region using </w:t>
-      </w:r>
-      <w:proofErr w:type="spellStart"/>
-      <w:r>
-        <w:rPr>
-          <w:rFonts w:ascii="Cambria" w:hAnsi="Cambria"/>
-          <w:bCs/>
-          <w:sz w:val="24"/>
-          <w:szCs w:val="24"/>
-        </w:rPr>
-        <w:t>samtools</w:t>
-      </w:r>
-      <w:proofErr w:type="spellEnd"/>
-      <w:r>
-        <w:rPr>
-          <w:rFonts w:ascii="Cambria" w:hAnsi="Cambria"/>
-          <w:bCs/>
-          <w:sz w:val="24"/>
-          <w:szCs w:val="24"/>
-        </w:rPr>
-        <w:t xml:space="preserve"> </w:t>
-      </w:r>
-      <w:proofErr w:type="spellStart"/>
-      <w:r>
-        <w:rPr>
-          <w:rFonts w:ascii="Cambria" w:hAnsi="Cambria"/>
-          <w:bCs/>
-          <w:sz w:val="24"/>
-          <w:szCs w:val="24"/>
-        </w:rPr>
-        <w:t>mpileup</w:t>
-      </w:r>
-      <w:proofErr w:type="spellEnd"/>
-      <w:r>
-        <w:rPr>
-          <w:rFonts w:ascii="Cambria" w:hAnsi="Cambria"/>
-          <w:bCs/>
-          <w:sz w:val="24"/>
-          <w:szCs w:val="24"/>
-        </w:rPr>
-        <w:t xml:space="preserve"> function and sorted </w:t>
+        <w:t xml:space="preserve">Average coverage across all case and control subjects is shown in Figure 3. It was calculated based on capturekit region using samtools mpileup function and sorted </w:t>
       </w:r>
       <w:r>
         <w:rPr>
@@ -2371,27 +2098,7 @@
           <w:sz w:val="24"/>
           <w:szCs w:val="24"/>
         </w:rPr>
-        <w:t xml:space="preserve">. The two scores are calculated based on both GENE_NUM genes and EXON_NUM target regions of </w:t>
-      </w:r>
-      <w:proofErr w:type="spellStart"/>
-      <w:r>
-        <w:rPr>
-          <w:rFonts w:ascii="Cambria" w:hAnsi="Cambria"/>
-          <w:bCs/>
-          <w:sz w:val="24"/>
-          <w:szCs w:val="24"/>
-        </w:rPr>
-        <w:t>capturekit</w:t>
-      </w:r>
-      <w:proofErr w:type="spellEnd"/>
-      <w:r>
-        <w:rPr>
-          <w:rFonts w:ascii="Cambria" w:hAnsi="Cambria"/>
-          <w:bCs/>
-          <w:sz w:val="24"/>
-          <w:szCs w:val="24"/>
-        </w:rPr>
-        <w:t xml:space="preserve"> bed file across </w:t>
+        <w:t xml:space="preserve">. The two scores are calculated based on both GENE_NUM genes and EXON_NUM target regions of capturekit bed file across </w:t>
       </w:r>
       <w:proofErr w:type="gramStart"/>
       <w:r>
@@ -2841,7 +2548,6 @@
         </w:rPr>
         <w:t xml:space="preserve">From the subject level pre-calling qc report, we collect fold 80 base penalty from </w:t>
       </w:r>
-      <w:proofErr w:type="spellStart"/>
       <w:proofErr w:type="gramStart"/>
       <w:r>
         <w:rPr>
@@ -2852,7 +2558,6 @@
         </w:rPr>
         <w:t>picard</w:t>
       </w:r>
-      <w:proofErr w:type="spellEnd"/>
       <w:proofErr w:type="gramEnd"/>
       <w:r>
         <w:rPr>
@@ -2873,145 +2578,14 @@
           <w:szCs w:val="24"/>
         </w:rPr>
       </w:pPr>
-      <w:proofErr w:type="spellStart"/>
-      <w:r>
-        <w:rPr>
-          <w:rFonts w:ascii="Cambria" w:hAnsi="Cambria"/>
-          <w:bCs/>
-          <w:sz w:val="24"/>
-          <w:szCs w:val="24"/>
-        </w:rPr>
-        <w:t>CollectHsMetrics</w:t>
-      </w:r>
-      <w:proofErr w:type="spellEnd"/>
-      <w:r>
-        <w:rPr>
-          <w:rFonts w:ascii="Cambria" w:hAnsi="Cambria"/>
-          <w:bCs/>
-          <w:sz w:val="24"/>
-          <w:szCs w:val="24"/>
-        </w:rPr>
-        <w:t xml:space="preserve">, average oxidation quality from </w:t>
-      </w:r>
-      <w:proofErr w:type="spellStart"/>
-      <w:r>
-        <w:rPr>
-          <w:rFonts w:ascii="Cambria" w:hAnsi="Cambria"/>
-          <w:bCs/>
-          <w:sz w:val="24"/>
-          <w:szCs w:val="24"/>
-        </w:rPr>
-        <w:t>picard</w:t>
-      </w:r>
-      <w:proofErr w:type="spellEnd"/>
-      <w:r>
-        <w:rPr>
-          <w:rFonts w:ascii="Cambria" w:hAnsi="Cambria"/>
-          <w:bCs/>
-          <w:sz w:val="24"/>
-          <w:szCs w:val="24"/>
-        </w:rPr>
-        <w:t xml:space="preserve"> </w:t>
-      </w:r>
-      <w:proofErr w:type="spellStart"/>
-      <w:r>
-        <w:rPr>
-          <w:rFonts w:ascii="Cambria" w:hAnsi="Cambria"/>
-          <w:bCs/>
-          <w:sz w:val="24"/>
-          <w:szCs w:val="24"/>
-        </w:rPr>
-        <w:t>CollectOxoGMetrics</w:t>
-      </w:r>
-      <w:proofErr w:type="spellEnd"/>
-      <w:r>
-        <w:rPr>
-          <w:rFonts w:ascii="Cambria" w:hAnsi="Cambria"/>
-          <w:bCs/>
-          <w:sz w:val="24"/>
-          <w:szCs w:val="24"/>
-        </w:rPr>
-        <w:t xml:space="preserve"> and lowest </w:t>
-      </w:r>
-      <w:proofErr w:type="spellStart"/>
-      <w:r>
-        <w:rPr>
-          <w:rFonts w:ascii="Cambria" w:hAnsi="Cambria"/>
-          <w:bCs/>
-          <w:sz w:val="24"/>
-          <w:szCs w:val="24"/>
-        </w:rPr>
-        <w:t>preadapter</w:t>
-      </w:r>
-      <w:proofErr w:type="spellEnd"/>
-      <w:r>
-        <w:rPr>
-          <w:rFonts w:ascii="Cambria" w:hAnsi="Cambria"/>
-          <w:bCs/>
-          <w:sz w:val="24"/>
-          <w:szCs w:val="24"/>
-        </w:rPr>
-        <w:t>/</w:t>
-      </w:r>
-      <w:proofErr w:type="spellStart"/>
-      <w:r>
-        <w:rPr>
-          <w:rFonts w:ascii="Cambria" w:hAnsi="Cambria"/>
-          <w:bCs/>
-          <w:sz w:val="24"/>
-          <w:szCs w:val="24"/>
-        </w:rPr>
-        <w:t>baitbias</w:t>
-      </w:r>
-      <w:proofErr w:type="spellEnd"/>
-      <w:r>
-        <w:rPr>
-          <w:rFonts w:ascii="Cambria" w:hAnsi="Cambria"/>
-          <w:bCs/>
-          <w:sz w:val="24"/>
-          <w:szCs w:val="24"/>
-        </w:rPr>
-        <w:t xml:space="preserve"> total score from </w:t>
-      </w:r>
-      <w:proofErr w:type="spellStart"/>
-      <w:r>
-        <w:rPr>
-          <w:rFonts w:ascii="Cambria" w:hAnsi="Cambria"/>
-          <w:bCs/>
-          <w:sz w:val="24"/>
-          <w:szCs w:val="24"/>
-        </w:rPr>
-        <w:t>picard</w:t>
-      </w:r>
-      <w:proofErr w:type="spellEnd"/>
-      <w:r>
-        <w:rPr>
-          <w:rFonts w:ascii="Cambria" w:hAnsi="Cambria"/>
-          <w:bCs/>
-          <w:sz w:val="24"/>
-          <w:szCs w:val="24"/>
-        </w:rPr>
-        <w:t xml:space="preserve"> </w:t>
-      </w:r>
-      <w:proofErr w:type="spellStart"/>
-      <w:r>
-        <w:rPr>
-          <w:rFonts w:ascii="Cambria" w:hAnsi="Cambria"/>
-          <w:bCs/>
-          <w:sz w:val="24"/>
-          <w:szCs w:val="24"/>
-        </w:rPr>
-        <w:t>CollectSequencingArtifactMetrics</w:t>
-      </w:r>
-      <w:proofErr w:type="spellEnd"/>
-      <w:r>
-        <w:rPr>
-          <w:rFonts w:ascii="Cambria" w:hAnsi="Cambria"/>
-          <w:bCs/>
-          <w:sz w:val="24"/>
-          <w:szCs w:val="24"/>
-        </w:rPr>
-        <w:t xml:space="preserve"> in this summary. For more details and metrics, refer to</w:t>
+      <w:r>
+        <w:rPr>
+          <w:rFonts w:ascii="Cambria" w:hAnsi="Cambria"/>
+          <w:bCs/>
+          <w:sz w:val="24"/>
+          <w:szCs w:val="24"/>
+        </w:rPr>
+        <w:t>CollectHsMetrics, average oxidation quality from picard CollectOxoGMetrics and lowest preadapter/baitbias total score from picard CollectSequencingArtifactMetrics in this summary. For more details and metrics, refer to</w:t>
       </w:r>
       <w:r>
         <w:rPr>
@@ -3058,57 +2632,26 @@
           <w:sz w:val="24"/>
           <w:szCs w:val="24"/>
         </w:rPr>
-        <w:t>Fold 80 penalty score is defined as the fold over-coverage necessary to raise 80% of bases in "non-zero-</w:t>
-      </w:r>
-      <w:proofErr w:type="spellStart"/>
-      <w:r>
-        <w:rPr>
-          <w:rFonts w:ascii="Cambria" w:hAnsi="Cambria"/>
-          <w:bCs/>
-          <w:sz w:val="24"/>
-          <w:szCs w:val="24"/>
-        </w:rPr>
-        <w:t>cvg</w:t>
-      </w:r>
-      <w:proofErr w:type="spellEnd"/>
-      <w:r>
-        <w:rPr>
-          <w:rFonts w:ascii="Cambria" w:hAnsi="Cambria"/>
-          <w:bCs/>
-          <w:sz w:val="24"/>
-          <w:szCs w:val="24"/>
-        </w:rPr>
-        <w:t>" targets to the mean coverage level in those targets. Lower Fold 80 score is indicative of more even coverage across targets.</w:t>
-      </w:r>
-    </w:p>
-    <w:p>
-      <w:pPr>
-        <w:rPr>
-          <w:rFonts w:ascii="Cambria" w:hAnsi="Cambria"/>
-          <w:bCs/>
-          <w:sz w:val="24"/>
-          <w:szCs w:val="24"/>
-        </w:rPr>
-      </w:pPr>
-      <w:proofErr w:type="spellStart"/>
-      <w:r>
-        <w:rPr>
-          <w:rFonts w:ascii="Cambria" w:hAnsi="Cambria"/>
-          <w:bCs/>
-          <w:sz w:val="24"/>
-          <w:szCs w:val="24"/>
-        </w:rPr>
-        <w:t>CollectOxoGMetrics</w:t>
-      </w:r>
-      <w:proofErr w:type="spellEnd"/>
-      <w:r>
-        <w:rPr>
-          <w:rFonts w:ascii="Cambria" w:hAnsi="Cambria"/>
-          <w:bCs/>
-          <w:sz w:val="24"/>
-          <w:szCs w:val="24"/>
-        </w:rPr>
-        <w:t xml:space="preserve"> calculates the Phred-scaled probability that an alternate base call results from an oxidation artifact. This probability score</w:t>
+        <w:t>Fold 80 penalty score is defined as the fold over-coverage necessary to raise 80% of bases in "non-zero-cvg" targets to the mean coverage level in those targets. Lower Fold 80 score is indicative of more even coverage across targets.</w:t>
+      </w:r>
+    </w:p>
+    <w:p>
+      <w:pPr>
+        <w:rPr>
+          <w:rFonts w:ascii="Cambria" w:hAnsi="Cambria"/>
+          <w:bCs/>
+          <w:sz w:val="24"/>
+          <w:szCs w:val="24"/>
+        </w:rPr>
+      </w:pPr>
+      <w:r>
+        <w:rPr>
+          <w:rFonts w:ascii="Cambria" w:hAnsi="Cambria"/>
+          <w:bCs/>
+          <w:sz w:val="24"/>
+          <w:szCs w:val="24"/>
+        </w:rPr>
+        <w:t>CollectOxoGMetrics calculates the Phred-scaled probability that an alternate base call results from an oxidation artifact. This probability score</w:t>
       </w:r>
       <w:r>
         <w:rPr>
@@ -3271,97 +2814,26 @@
           <w:sz w:val="24"/>
           <w:szCs w:val="24"/>
         </w:rPr>
-        <w:t xml:space="preserve">is based on base context, sequencing read orientation, and the characteristic low allelic frequency.  Higher scores indicate lower probability of artifactual calls.  In Figure 6, average oxidation </w:t>
-      </w:r>
-      <w:proofErr w:type="spellStart"/>
-      <w:r>
-        <w:rPr>
-          <w:rFonts w:ascii="Cambria" w:hAnsi="Cambria"/>
-          <w:bCs/>
-          <w:sz w:val="24"/>
-          <w:szCs w:val="24"/>
-        </w:rPr>
-        <w:t>Qscore</w:t>
-      </w:r>
-      <w:proofErr w:type="spellEnd"/>
-      <w:r>
-        <w:rPr>
-          <w:rFonts w:ascii="Cambria" w:hAnsi="Cambria"/>
-          <w:bCs/>
-          <w:sz w:val="24"/>
-          <w:szCs w:val="24"/>
-        </w:rPr>
-        <w:t xml:space="preserve"> and lowest </w:t>
-      </w:r>
-      <w:proofErr w:type="spellStart"/>
-      <w:r>
-        <w:rPr>
-          <w:rFonts w:ascii="Cambria" w:hAnsi="Cambria"/>
-          <w:bCs/>
-          <w:sz w:val="24"/>
-          <w:szCs w:val="24"/>
-        </w:rPr>
-        <w:t>Qscore</w:t>
-      </w:r>
-      <w:proofErr w:type="spellEnd"/>
-      <w:r>
-        <w:rPr>
-          <w:rFonts w:ascii="Cambria" w:hAnsi="Cambria"/>
-          <w:bCs/>
-          <w:sz w:val="24"/>
-          <w:szCs w:val="24"/>
-        </w:rPr>
-        <w:t xml:space="preserve"> from all contexts are </w:t>
-      </w:r>
-      <w:proofErr w:type="spellStart"/>
-      <w:r>
-        <w:rPr>
-          <w:rFonts w:ascii="Cambria" w:hAnsi="Cambria"/>
-          <w:bCs/>
-          <w:sz w:val="24"/>
-          <w:szCs w:val="24"/>
-        </w:rPr>
-        <w:t>boxploted</w:t>
-      </w:r>
-      <w:proofErr w:type="spellEnd"/>
-      <w:r>
-        <w:rPr>
-          <w:rFonts w:ascii="Cambria" w:hAnsi="Cambria"/>
-          <w:bCs/>
-          <w:sz w:val="24"/>
-          <w:szCs w:val="24"/>
-        </w:rPr>
-        <w:t xml:space="preserve"> to see the distribution among all subjects.</w:t>
-      </w:r>
-    </w:p>
-    <w:p>
-      <w:pPr>
-        <w:rPr>
-          <w:rFonts w:ascii="Cambria" w:hAnsi="Cambria"/>
-          <w:b/>
-          <w:sz w:val="24"/>
-          <w:szCs w:val="24"/>
-        </w:rPr>
-      </w:pPr>
-      <w:proofErr w:type="spellStart"/>
-      <w:r>
-        <w:rPr>
-          <w:rFonts w:ascii="Cambria" w:hAnsi="Cambria"/>
-          <w:bCs/>
-          <w:sz w:val="24"/>
-          <w:szCs w:val="24"/>
-        </w:rPr>
-        <w:t>CollectSequencingArtifactMetrics</w:t>
-      </w:r>
-      <w:proofErr w:type="spellEnd"/>
-      <w:r>
-        <w:rPr>
-          <w:rFonts w:ascii="Cambria" w:hAnsi="Cambria"/>
-          <w:bCs/>
-          <w:sz w:val="24"/>
-          <w:szCs w:val="24"/>
-        </w:rPr>
-        <w:t xml:space="preserve"> examines two sources of sequencing errors associated with hybridization selection protocols. These errors are divided into two broad categories, pre-</w:t>
+        <w:t>is based on base context, sequencing read orientation, and the characteristic low allelic frequency.  Higher scores indicate lower probability of artifactual calls.  In Figure 6, average oxidation Qscore and lowest Qscore from all contexts are boxploted to see the distribution among all subjects.</w:t>
+      </w:r>
+    </w:p>
+    <w:p>
+      <w:pPr>
+        <w:rPr>
+          <w:rFonts w:ascii="Cambria" w:hAnsi="Cambria"/>
+          <w:b/>
+          <w:sz w:val="24"/>
+          <w:szCs w:val="24"/>
+        </w:rPr>
+      </w:pPr>
+      <w:r>
+        <w:rPr>
+          <w:rFonts w:ascii="Cambria" w:hAnsi="Cambria"/>
+          <w:bCs/>
+          <w:sz w:val="24"/>
+          <w:szCs w:val="24"/>
+        </w:rPr>
+        <w:t>CollectSequencingArtifactMetrics examines two sources of sequencing errors associated with hybridization selection protocols. These errors are divided into two broad categories, pre-</w:t>
       </w:r>
       <w:proofErr w:type="gramStart"/>
       <w:r>
@@ -3411,128 +2883,27 @@
           <w:sz w:val="24"/>
           <w:szCs w:val="24"/>
         </w:rPr>
-        <w:t xml:space="preserve"> on the reference/positive strand relative to sites having the complementary base on that strand. Most previous problematic samples have </w:t>
-      </w:r>
-      <w:proofErr w:type="spellStart"/>
-      <w:r>
-        <w:rPr>
-          <w:rFonts w:ascii="Cambria" w:hAnsi="Cambria"/>
-          <w:bCs/>
-          <w:sz w:val="24"/>
-          <w:szCs w:val="24"/>
-        </w:rPr>
-        <w:t>oxoG</w:t>
-      </w:r>
-      <w:proofErr w:type="spellEnd"/>
-      <w:r>
-        <w:rPr>
-          <w:rFonts w:ascii="Cambria" w:hAnsi="Cambria"/>
-          <w:bCs/>
-          <w:sz w:val="24"/>
-          <w:szCs w:val="24"/>
-        </w:rPr>
-        <w:t xml:space="preserve"> score and </w:t>
-      </w:r>
-      <w:proofErr w:type="spellStart"/>
-      <w:r>
-        <w:rPr>
-          <w:rFonts w:ascii="Cambria" w:hAnsi="Cambria"/>
-          <w:bCs/>
-          <w:sz w:val="24"/>
-          <w:szCs w:val="24"/>
-        </w:rPr>
-        <w:t>preadapter</w:t>
-      </w:r>
-      <w:proofErr w:type="spellEnd"/>
-      <w:r>
-        <w:rPr>
-          <w:rFonts w:ascii="Cambria" w:hAnsi="Cambria"/>
-          <w:bCs/>
+        <w:t xml:space="preserve"> on the reference/positive strand relative to sites having the complementary base on that strand. Most previous problematic samples have oxoG score and preadapter qscore at the 20-30 range.  In Figure 7, pre-adapter artifact Qscore and bait-bias artifact Qscore are boxploted to see the distribution among all subjects.</w:t>
+      </w:r>
+      <w:r>
+        <w:rPr>
+          <w:rFonts w:ascii="Cambria" w:hAnsi="Cambria"/>
+          <w:b/>
           <w:sz w:val="24"/>
           <w:szCs w:val="24"/>
         </w:rPr>
         <w:t xml:space="preserve"> </w:t>
       </w:r>
-      <w:proofErr w:type="spellStart"/>
-      <w:r>
-        <w:rPr>
-          <w:rFonts w:ascii="Cambria" w:hAnsi="Cambria"/>
-          <w:bCs/>
-          <w:sz w:val="24"/>
-          <w:szCs w:val="24"/>
-        </w:rPr>
-        <w:t>qscore</w:t>
-      </w:r>
-      <w:proofErr w:type="spellEnd"/>
-      <w:r>
-        <w:rPr>
-          <w:rFonts w:ascii="Cambria" w:hAnsi="Cambria"/>
-          <w:bCs/>
-          <w:sz w:val="24"/>
-          <w:szCs w:val="24"/>
-        </w:rPr>
-        <w:t xml:space="preserve"> at the 20-30 range.  In Figure 7, pre-adapter artifact </w:t>
-      </w:r>
-      <w:proofErr w:type="spellStart"/>
-      <w:r>
-        <w:rPr>
-          <w:rFonts w:ascii="Cambria" w:hAnsi="Cambria"/>
-          <w:bCs/>
-          <w:sz w:val="24"/>
-          <w:szCs w:val="24"/>
-        </w:rPr>
-        <w:t>Qscore</w:t>
-      </w:r>
-      <w:proofErr w:type="spellEnd"/>
-      <w:r>
-        <w:rPr>
-          <w:rFonts w:ascii="Cambria" w:hAnsi="Cambria"/>
-          <w:bCs/>
-          <w:sz w:val="24"/>
-          <w:szCs w:val="24"/>
-        </w:rPr>
-        <w:t xml:space="preserve"> and bait-bias artifact </w:t>
-      </w:r>
-      <w:proofErr w:type="spellStart"/>
-      <w:r>
-        <w:rPr>
-          <w:rFonts w:ascii="Cambria" w:hAnsi="Cambria"/>
-          <w:bCs/>
-          <w:sz w:val="24"/>
-          <w:szCs w:val="24"/>
-        </w:rPr>
-        <w:t>Qscore</w:t>
-      </w:r>
-      <w:proofErr w:type="spellEnd"/>
-      <w:r>
-        <w:rPr>
-          <w:rFonts w:ascii="Cambria" w:hAnsi="Cambria"/>
-          <w:bCs/>
-          <w:sz w:val="24"/>
-          <w:szCs w:val="24"/>
-        </w:rPr>
-        <w:t xml:space="preserve"> are </w:t>
-      </w:r>
-      <w:proofErr w:type="spellStart"/>
-      <w:r>
-        <w:rPr>
-          <w:rFonts w:ascii="Cambria" w:hAnsi="Cambria"/>
-          <w:bCs/>
-          <w:sz w:val="24"/>
-          <w:szCs w:val="24"/>
-        </w:rPr>
-        <w:t>boxploted</w:t>
-      </w:r>
-      <w:proofErr w:type="spellEnd"/>
-      <w:r>
-        <w:rPr>
-          <w:rFonts w:ascii="Cambria" w:hAnsi="Cambria"/>
-          <w:bCs/>
-          <w:sz w:val="24"/>
-          <w:szCs w:val="24"/>
-        </w:rPr>
-        <w:t xml:space="preserve"> to see the distribution among all subjects.</w:t>
-      </w:r>
+    </w:p>
+    <w:p>
+      <w:pPr>
+        <w:rPr>
+          <w:rFonts w:ascii="Cambria" w:hAnsi="Cambria"/>
+          <w:b/>
+          <w:sz w:val="24"/>
+          <w:szCs w:val="24"/>
+        </w:rPr>
+      </w:pPr>
       <w:r>
         <w:rPr>
           <w:rFonts w:ascii="Cambria" w:hAnsi="Cambria"/>
@@ -3552,6 +2923,93 @@
           <w:szCs w:val="24"/>
         </w:rPr>
       </w:pPr>
+    </w:p>
+    <w:p>
+      <w:pPr>
+        <w:rPr>
+          <w:rFonts w:ascii="Cambria" w:hAnsi="Cambria"/>
+          <w:b/>
+          <w:sz w:val="24"/>
+          <w:szCs w:val="24"/>
+        </w:rPr>
+      </w:pPr>
+      <w:bookmarkStart w:id="7" w:name="_Hlk141915717"/>
+      <w:r>
+        <w:rPr>
+          <w:rFonts w:ascii="Cambria" w:hAnsi="Cambria"/>
+          <w:b/>
+          <w:sz w:val="24"/>
+          <w:szCs w:val="24"/>
+        </w:rPr>
+        <w:t>Figure 5</w:t>
+      </w:r>
+      <w:r>
+        <w:rPr>
+          <w:rFonts w:ascii="Cambria" w:hAnsi="Cambria"/>
+          <w:b/>
+          <w:sz w:val="24"/>
+          <w:szCs w:val="24"/>
+        </w:rPr>
+        <w:t>a</w:t>
+      </w:r>
+      <w:r>
+        <w:rPr>
+          <w:rFonts w:ascii="Cambria" w:hAnsi="Cambria"/>
+          <w:b/>
+          <w:sz w:val="24"/>
+          <w:szCs w:val="24"/>
+        </w:rPr>
+        <w:t xml:space="preserve">. </w:t>
+      </w:r>
+      <w:r>
+        <w:rPr>
+          <w:rFonts w:ascii="Cambria" w:hAnsi="Cambria"/>
+          <w:b/>
+          <w:sz w:val="24"/>
+          <w:szCs w:val="24"/>
+        </w:rPr>
+        <w:t>histogram</w:t>
+      </w:r>
+      <w:r>
+        <w:rPr>
+          <w:rFonts w:ascii="Cambria" w:hAnsi="Cambria"/>
+          <w:b/>
+          <w:sz w:val="24"/>
+          <w:szCs w:val="24"/>
+        </w:rPr>
+        <w:t xml:space="preserve"> for all Fold 80 base penalty for samples</w:t>
+      </w:r>
+    </w:p>
+    <w:bookmarkEnd w:id="7"/>
+    <w:p>
+      <w:pPr>
+        <w:rPr>
+          <w:rFonts w:ascii="Cambria" w:hAnsi="Cambria"/>
+          <w:b/>
+          <w:sz w:val="24"/>
+          <w:szCs w:val="24"/>
+        </w:rPr>
+      </w:pPr>
+      <w:r>
+        <w:rPr>
+          <w:rFonts w:ascii="Cambria" w:hAnsi="Cambria"/>
+          <w:b/>
+          <w:sz w:val="24"/>
+          <w:szCs w:val="24"/>
+        </w:rPr>
+        <w:t xml:space="preserve">Figure 5b. boxplot for median and mean insert </w:t>
+      </w:r>
+      <w:proofErr w:type="gramStart"/>
+      <w:r>
+        <w:rPr>
+          <w:rFonts w:ascii="Cambria" w:hAnsi="Cambria"/>
+          <w:b/>
+          <w:sz w:val="24"/>
+          <w:szCs w:val="24"/>
+        </w:rPr>
+        <w:t>sizes</w:t>
+      </w:r>
+      <w:proofErr w:type="gramEnd"/>
       <w:r>
         <w:rPr>
           <w:rFonts w:ascii="Cambria" w:hAnsi="Cambria"/>
@@ -3571,632 +3029,299 @@
           <w:szCs w:val="24"/>
         </w:rPr>
       </w:pPr>
-    </w:p>
-    <w:p>
-      <w:pPr>
-        <w:rPr>
-          <w:rFonts w:ascii="Cambria" w:hAnsi="Cambria"/>
-          <w:b/>
-          <w:sz w:val="24"/>
-          <w:szCs w:val="24"/>
-        </w:rPr>
-      </w:pPr>
-      <w:r>
-        <w:rPr>
-          <w:rFonts w:ascii="Cambria" w:hAnsi="Cambria"/>
-          <w:b/>
-          <w:sz w:val="24"/>
-          <w:szCs w:val="24"/>
-        </w:rPr>
-        <w:t>Figure 5</w:t>
-      </w:r>
-      <w:r>
-        <w:rPr>
-          <w:rFonts w:ascii="Cambria" w:hAnsi="Cambria"/>
-          <w:b/>
-          <w:sz w:val="24"/>
-          <w:szCs w:val="24"/>
-        </w:rPr>
-        <w:t>a</w:t>
-      </w:r>
-      <w:r>
-        <w:rPr>
-          <w:rFonts w:ascii="Cambria" w:hAnsi="Cambria"/>
-          <w:b/>
-          <w:sz w:val="24"/>
-          <w:szCs w:val="24"/>
-        </w:rPr>
+      <w:r>
+        <w:rPr>
+          <w:rFonts w:ascii="Cambria" w:hAnsi="Cambria"/>
+          <w:b/>
+          <w:sz w:val="24"/>
+          <w:szCs w:val="24"/>
+        </w:rPr>
+        <w:t xml:space="preserve">Figure 6. boxplot of average oxidation q score and lowest oxidation q score  </w:t>
+      </w:r>
+    </w:p>
+    <w:p>
+      <w:pPr>
+        <w:rPr>
+          <w:rFonts w:ascii="Cambria" w:hAnsi="Cambria"/>
+          <w:b/>
+          <w:sz w:val="24"/>
+          <w:szCs w:val="24"/>
+        </w:rPr>
+      </w:pPr>
+      <w:r>
+        <w:rPr>
+          <w:rFonts w:ascii="Cambria" w:hAnsi="Cambria"/>
+          <w:b/>
+          <w:sz w:val="24"/>
+          <w:szCs w:val="24"/>
+        </w:rPr>
+        <w:t xml:space="preserve"> </w:t>
+      </w:r>
+    </w:p>
+    <w:p>
+      <w:pPr>
+        <w:rPr>
+          <w:rFonts w:ascii="Cambria" w:hAnsi="Cambria"/>
+          <w:b/>
+          <w:sz w:val="24"/>
+          <w:szCs w:val="24"/>
+        </w:rPr>
+      </w:pPr>
+    </w:p>
+    <w:p>
+      <w:pPr>
+        <w:rPr>
+          <w:rFonts w:ascii="Cambria" w:hAnsi="Cambria"/>
+          <w:b/>
+          <w:sz w:val="24"/>
+          <w:szCs w:val="24"/>
+        </w:rPr>
+      </w:pPr>
+      <w:r>
+        <w:rPr>
+          <w:rFonts w:ascii="Cambria" w:hAnsi="Cambria"/>
+          <w:b/>
+          <w:sz w:val="24"/>
+          <w:szCs w:val="24"/>
+        </w:rPr>
+        <w:t xml:space="preserve">Figure 7. boxplot of Lowest Preadapter and Baitbias Total Score for all samples </w:t>
+      </w:r>
+    </w:p>
+    <w:p>
+      <w:pPr>
+        <w:rPr>
+          <w:rFonts w:ascii="Cambria" w:hAnsi="Cambria"/>
+          <w:b/>
+          <w:color w:val="365F91"/>
+          <w:sz w:val="24"/>
+          <w:szCs w:val="24"/>
+        </w:rPr>
+      </w:pPr>
+      <w:r>
+        <w:rPr>
+          <w:rFonts w:ascii="Cambria" w:hAnsi="Cambria"/>
+          <w:b/>
+          <w:color w:val="365F91"/>
+          <w:sz w:val="24"/>
+          <w:szCs w:val="24"/>
+        </w:rPr>
+        <w:t xml:space="preserve">  </w:t>
+      </w:r>
+    </w:p>
+    <w:p>
+      <w:pPr>
+        <w:pStyle w:val="Heading1"/>
+      </w:pPr>
+      <w:bookmarkStart w:id="8" w:name="_Toc48675956"/>
+      <w:r>
+        <w:t>8</w:t>
+      </w:r>
+      <w:r>
+        <w:t>. SEX CHECK</w:t>
+      </w:r>
+      <w:bookmarkEnd w:id="8"/>
+      <w:r>
+        <w:t xml:space="preserve"> </w:t>
+      </w:r>
+    </w:p>
+    <w:p>
+      <w:pPr>
+        <w:rPr>
+          <w:rFonts w:ascii="Cambria" w:hAnsi="Cambria"/>
+          <w:b/>
+          <w:sz w:val="24"/>
+          <w:szCs w:val="24"/>
+        </w:rPr>
+      </w:pPr>
+      <w:r>
+        <w:rPr>
+          <w:rFonts w:ascii="Cambria" w:hAnsi="Cambria"/>
+          <w:bCs/>
+          <w:sz w:val="24"/>
+          <w:szCs w:val="24"/>
+        </w:rPr>
+        <w:t xml:space="preserve">Sample Sex was calculated based on the ratio of mapped reads to ChrY and ChrX.  Sex concordance was then checked between ChrY/ChrX mapping ratio from sequence data and IDENTIFILER detected sex. In Figure 8 and table 6, </w:t>
+      </w:r>
+      <w:bookmarkStart w:id="9" w:name="_Hlk46387684"/>
+      <w:r>
+        <w:rPr>
+          <w:rFonts w:ascii="Cambria" w:hAnsi="Cambria"/>
+          <w:bCs/>
+          <w:sz w:val="24"/>
+          <w:szCs w:val="24"/>
+        </w:rPr>
+        <w:t>SEX_OUTLIER</w:t>
+      </w:r>
+      <w:r>
+        <w:rPr>
+          <w:rFonts w:ascii="Cambria" w:hAnsi="Cambria"/>
+          <w:bCs/>
+          <w:sz w:val="24"/>
+          <w:szCs w:val="24"/>
+        </w:rPr>
+        <w:t xml:space="preserve"> samples showed ChrY/ChrX </w:t>
+      </w:r>
+      <w:bookmarkStart w:id="10" w:name="_Hlk48123673"/>
+      <w:r>
+        <w:rPr>
+          <w:rFonts w:ascii="Cambria" w:hAnsi="Cambria"/>
+          <w:bCs/>
+          <w:sz w:val="24"/>
+          <w:szCs w:val="24"/>
+        </w:rPr>
+        <w:t>ratios</w:t>
+      </w:r>
+      <w:r>
+        <w:rPr>
+          <w:rFonts w:ascii="Cambria" w:hAnsi="Cambria"/>
+          <w:bCs/>
+          <w:sz w:val="24"/>
+          <w:szCs w:val="24"/>
+        </w:rPr>
+        <w:t xml:space="preserve"> </w:t>
+      </w:r>
+      <w:r>
+        <w:rPr>
+          <w:rFonts w:ascii="Cambria" w:hAnsi="Cambria"/>
+          <w:bCs/>
+          <w:sz w:val="24"/>
+          <w:szCs w:val="24"/>
+        </w:rPr>
+        <w:t xml:space="preserve">lie </w:t>
+      </w:r>
+      <w:r>
+        <w:rPr>
+          <w:rFonts w:ascii="Cambria" w:hAnsi="Cambria"/>
+          <w:bCs/>
+          <w:sz w:val="24"/>
+          <w:szCs w:val="24"/>
+        </w:rPr>
+        <w:t>outside</w:t>
+      </w:r>
+      <w:r>
+        <w:rPr>
+          <w:rFonts w:ascii="Cambria" w:hAnsi="Cambria"/>
+          <w:bCs/>
+          <w:sz w:val="24"/>
+          <w:szCs w:val="24"/>
+        </w:rPr>
+        <w:t xml:space="preserve"> the range of average ratio +/- standard deviation of </w:t>
+      </w:r>
+      <w:r>
+        <w:rPr>
+          <w:rFonts w:ascii="Cambria" w:hAnsi="Cambria"/>
+          <w:bCs/>
+          <w:sz w:val="24"/>
+          <w:szCs w:val="24"/>
+        </w:rPr>
+        <w:t>the opposite se</w:t>
+      </w:r>
+      <w:r>
+        <w:rPr>
+          <w:rFonts w:ascii="Cambria" w:hAnsi="Cambria"/>
+          <w:bCs/>
+          <w:sz w:val="24"/>
+          <w:szCs w:val="24"/>
+        </w:rPr>
+        <w:t>x</w:t>
+      </w:r>
+      <w:bookmarkEnd w:id="10"/>
+      <w:r>
+        <w:rPr>
+          <w:rFonts w:ascii="Cambria" w:hAnsi="Cambria"/>
+          <w:bCs/>
+          <w:sz w:val="24"/>
+          <w:szCs w:val="24"/>
+        </w:rPr>
+        <w:t>.</w:t>
+      </w:r>
+    </w:p>
+    <w:bookmarkEnd w:id="9"/>
+    <w:p>
+      <w:pPr>
+        <w:rPr>
+          <w:rFonts w:ascii="Cambria" w:hAnsi="Cambria"/>
+          <w:b/>
+          <w:sz w:val="24"/>
+          <w:szCs w:val="24"/>
+        </w:rPr>
+      </w:pPr>
+    </w:p>
+    <w:p>
+      <w:pPr>
+        <w:rPr>
+          <w:rFonts w:ascii="Cambria" w:hAnsi="Cambria"/>
+          <w:b/>
+          <w:sz w:val="24"/>
+          <w:szCs w:val="24"/>
+        </w:rPr>
+      </w:pPr>
+      <w:r>
+        <w:rPr>
+          <w:rFonts w:ascii="Cambria" w:hAnsi="Cambria"/>
+          <w:b/>
+          <w:sz w:val="24"/>
+          <w:szCs w:val="24"/>
+        </w:rPr>
+        <w:t xml:space="preserve">Figure 8. ChrY/ChrX reads </w:t>
+      </w:r>
+      <w:proofErr w:type="gramStart"/>
+      <w:r>
+        <w:rPr>
+          <w:rFonts w:ascii="Cambria" w:hAnsi="Cambria"/>
+          <w:b/>
+          <w:sz w:val="24"/>
+          <w:szCs w:val="24"/>
+        </w:rPr>
+        <w:t>ratio</w:t>
+      </w:r>
+      <w:proofErr w:type="gramEnd"/>
+      <w:r>
+        <w:rPr>
+          <w:rFonts w:ascii="Cambria" w:hAnsi="Cambria"/>
+          <w:b/>
+          <w:sz w:val="24"/>
+          <w:szCs w:val="24"/>
+        </w:rPr>
+        <w:t xml:space="preserve"> for all subjects </w:t>
+      </w:r>
+    </w:p>
+    <w:p>
+      <w:pPr>
+        <w:rPr>
+          <w:rFonts w:ascii="Cambria" w:hAnsi="Cambria"/>
+          <w:b/>
+          <w:color w:val="365F91"/>
+          <w:sz w:val="24"/>
+          <w:szCs w:val="24"/>
+        </w:rPr>
+      </w:pPr>
+      <w:r>
+        <w:rPr>
+          <w:rFonts w:ascii="Cambria" w:hAnsi="Cambria"/>
+          <w:b/>
+          <w:color w:val="365F91"/>
+          <w:sz w:val="24"/>
+          <w:szCs w:val="24"/>
+        </w:rPr>
+        <w:t xml:space="preserve"> </w:t>
+      </w:r>
+    </w:p>
+    <w:p>
+      <w:pPr>
+        <w:pStyle w:val="Heading1"/>
+      </w:pPr>
+      <w:bookmarkStart w:id="11" w:name="_Toc48675957"/>
+      <w:r>
+        <w:t>9</w:t>
+      </w:r>
+      <w:r>
         <w:t xml:space="preserve">. </w:t>
       </w:r>
       <w:r>
-        <w:rPr>
-          <w:rFonts w:ascii="Cambria" w:hAnsi="Cambria"/>
-          <w:b/>
-          <w:sz w:val="24"/>
-          <w:szCs w:val="24"/>
-        </w:rPr>
-        <w:t>histogram</w:t>
-      </w:r>
-      <w:r>
-        <w:rPr>
-          <w:rFonts w:ascii="Cambria" w:hAnsi="Cambria"/>
-          <w:b/>
-          <w:sz w:val="24"/>
-          <w:szCs w:val="24"/>
-        </w:rPr>
-        <w:t xml:space="preserve"> for all Fold 80 base penalty for samples</w:t>
-      </w:r>
-    </w:p>
-    <w:p>
-      <w:pPr>
-        <w:rPr>
-          <w:rFonts w:ascii="Cambria" w:hAnsi="Cambria"/>
-          <w:b/>
-          <w:sz w:val="24"/>
-          <w:szCs w:val="24"/>
-        </w:rPr>
-      </w:pPr>
-      <w:r>
-        <w:rPr>
-          <w:rFonts w:ascii="Cambria" w:hAnsi="Cambria"/>
-          <w:b/>
-          <w:sz w:val="24"/>
-          <w:szCs w:val="24"/>
-        </w:rPr>
-        <w:t>Figure 5</w:t>
-      </w:r>
-      <w:r>
-        <w:rPr>
-          <w:rFonts w:asciiTheme="minorEastAsia" w:eastAsiaTheme="minorEastAsia" w:hAnsiTheme="minorEastAsia"/>
-          <w:b/>
-          <w:sz w:val="24"/>
-          <w:szCs w:val="24"/>
-          <w:lang w:eastAsia="zh-CN"/>
-        </w:rPr>
-        <w:t>b</w:t>
-      </w:r>
-      <w:r>
-        <w:rPr>
-          <w:rFonts w:ascii="Cambria" w:hAnsi="Cambria"/>
-          <w:b/>
-          <w:sz w:val="24"/>
-          <w:szCs w:val="24"/>
-        </w:rPr>
-        <w:t xml:space="preserve">. boxplot for median and mean insert </w:t>
-      </w:r>
-      <w:proofErr w:type="gramStart"/>
-      <w:r>
-        <w:rPr>
-          <w:rFonts w:ascii="Cambria" w:hAnsi="Cambria"/>
-          <w:b/>
-          <w:sz w:val="24"/>
-          <w:szCs w:val="24"/>
-        </w:rPr>
-        <w:t>sizes</w:t>
-      </w:r>
-      <w:proofErr w:type="gramEnd"/>
-    </w:p>
-    <w:p>
-      <w:pPr>
-        <w:rPr>
-          <w:rFonts w:ascii="Cambria" w:hAnsi="Cambria"/>
-          <w:b/>
-          <w:sz w:val="24"/>
-          <w:szCs w:val="24"/>
-        </w:rPr>
-      </w:pPr>
-      <w:r>
-        <w:rPr>
-          <w:rFonts w:ascii="Cambria" w:hAnsi="Cambria"/>
-          <w:b/>
-          <w:sz w:val="24"/>
-          <w:szCs w:val="24"/>
-        </w:rPr>
-        <w:t xml:space="preserve"> </w:t>
-      </w:r>
-    </w:p>
-    <w:p>
-      <w:pPr>
-        <w:rPr>
-          <w:rFonts w:ascii="Cambria" w:hAnsi="Cambria"/>
-          <w:b/>
-          <w:sz w:val="24"/>
-          <w:szCs w:val="24"/>
-        </w:rPr>
-      </w:pPr>
-      <w:r>
-        <w:rPr>
-          <w:rFonts w:ascii="Cambria" w:hAnsi="Cambria"/>
-          <w:b/>
-          <w:sz w:val="24"/>
-          <w:szCs w:val="24"/>
-        </w:rPr>
-        <w:t xml:space="preserve">Figure 6. boxplot of average oxidation q score and lowest oxidation q score  </w:t>
-      </w:r>
-    </w:p>
-    <w:p>
-      <w:pPr>
-        <w:rPr>
-          <w:rFonts w:ascii="Cambria" w:hAnsi="Cambria"/>
-          <w:b/>
-          <w:sz w:val="24"/>
-          <w:szCs w:val="24"/>
-        </w:rPr>
-      </w:pPr>
-      <w:r>
-        <w:rPr>
-          <w:rFonts w:ascii="Cambria" w:hAnsi="Cambria"/>
-          <w:b/>
-          <w:sz w:val="24"/>
-          <w:szCs w:val="24"/>
-        </w:rPr>
-        <w:t xml:space="preserve"> </w:t>
-      </w:r>
-    </w:p>
-    <w:p>
-      <w:pPr>
-        <w:rPr>
-          <w:rFonts w:ascii="Cambria" w:hAnsi="Cambria"/>
-          <w:b/>
-          <w:sz w:val="24"/>
-          <w:szCs w:val="24"/>
-        </w:rPr>
-      </w:pPr>
-    </w:p>
-    <w:p>
-      <w:pPr>
-        <w:rPr>
-          <w:rFonts w:ascii="Cambria" w:hAnsi="Cambria"/>
-          <w:b/>
-          <w:sz w:val="24"/>
-          <w:szCs w:val="24"/>
-        </w:rPr>
-      </w:pPr>
-      <w:r>
-        <w:rPr>
-          <w:rFonts w:ascii="Cambria" w:hAnsi="Cambria"/>
-          <w:b/>
-          <w:sz w:val="24"/>
-          <w:szCs w:val="24"/>
-        </w:rPr>
-        <w:t xml:space="preserve">Figure 7. boxplot of Lowest </w:t>
-      </w:r>
-      <w:proofErr w:type="spellStart"/>
-      <w:r>
-        <w:rPr>
-          <w:rFonts w:ascii="Cambria" w:hAnsi="Cambria"/>
-          <w:b/>
-          <w:sz w:val="24"/>
-          <w:szCs w:val="24"/>
-        </w:rPr>
-        <w:t>Preadapter</w:t>
-      </w:r>
-      <w:proofErr w:type="spellEnd"/>
-      <w:r>
-        <w:rPr>
-          <w:rFonts w:ascii="Cambria" w:hAnsi="Cambria"/>
-          <w:b/>
-          <w:sz w:val="24"/>
-          <w:szCs w:val="24"/>
-        </w:rPr>
-        <w:t xml:space="preserve"> and </w:t>
-      </w:r>
-      <w:proofErr w:type="spellStart"/>
-      <w:r>
-        <w:rPr>
-          <w:rFonts w:ascii="Cambria" w:hAnsi="Cambria"/>
-          <w:b/>
-          <w:sz w:val="24"/>
-          <w:szCs w:val="24"/>
-        </w:rPr>
-        <w:t>Baitbias</w:t>
-      </w:r>
-      <w:proofErr w:type="spellEnd"/>
-      <w:r>
-        <w:rPr>
-          <w:rFonts w:ascii="Cambria" w:hAnsi="Cambria"/>
-          <w:b/>
-          <w:sz w:val="24"/>
-          <w:szCs w:val="24"/>
-        </w:rPr>
-        <w:t xml:space="preserve"> Total Score for all samples </w:t>
-      </w:r>
-    </w:p>
-    <w:p>
-      <w:pPr>
-        <w:rPr>
-          <w:rFonts w:ascii="Cambria" w:hAnsi="Cambria"/>
-          <w:b/>
-          <w:color w:val="365F91"/>
-          <w:sz w:val="24"/>
-          <w:szCs w:val="24"/>
-        </w:rPr>
-      </w:pPr>
-      <w:r>
-        <w:rPr>
-          <w:rFonts w:ascii="Cambria" w:hAnsi="Cambria"/>
-          <w:b/>
-          <w:color w:val="365F91"/>
-          <w:sz w:val="24"/>
-          <w:szCs w:val="24"/>
-        </w:rPr>
-        <w:t xml:space="preserve">  </w:t>
-      </w:r>
-    </w:p>
-    <w:p>
-      <w:pPr>
-        <w:pStyle w:val="Heading1"/>
-      </w:pPr>
-      <w:bookmarkStart w:id="7" w:name="_Toc48675956"/>
-      <w:r>
-        <w:t>8</w:t>
-      </w:r>
-      <w:r>
-        <w:t>. SEX CHECK</w:t>
-      </w:r>
-      <w:bookmarkEnd w:id="7"/>
-      <w:r>
-        <w:t xml:space="preserve"> </w:t>
-      </w:r>
-    </w:p>
-    <w:p>
-      <w:pPr>
-        <w:rPr>
-          <w:rFonts w:ascii="Cambria" w:hAnsi="Cambria"/>
-          <w:b/>
-          <w:sz w:val="24"/>
-          <w:szCs w:val="24"/>
-        </w:rPr>
-      </w:pPr>
-      <w:r>
-        <w:rPr>
-          <w:rFonts w:ascii="Cambria" w:hAnsi="Cambria"/>
-          <w:bCs/>
-          <w:sz w:val="24"/>
-          <w:szCs w:val="24"/>
-        </w:rPr>
-        <w:t xml:space="preserve">Sample Sex was calculated based on the ratio of mapped reads to </w:t>
-      </w:r>
-      <w:proofErr w:type="spellStart"/>
-      <w:r>
-        <w:rPr>
-          <w:rFonts w:ascii="Cambria" w:hAnsi="Cambria"/>
-          <w:bCs/>
-          <w:sz w:val="24"/>
-          <w:szCs w:val="24"/>
-        </w:rPr>
-        <w:t>ChrY</w:t>
-      </w:r>
-      <w:proofErr w:type="spellEnd"/>
-      <w:r>
-        <w:rPr>
-          <w:rFonts w:ascii="Cambria" w:hAnsi="Cambria"/>
-          <w:bCs/>
-          <w:sz w:val="24"/>
-          <w:szCs w:val="24"/>
-        </w:rPr>
-        <w:t xml:space="preserve"> and </w:t>
-      </w:r>
-      <w:proofErr w:type="spellStart"/>
-      <w:r>
-        <w:rPr>
-          <w:rFonts w:ascii="Cambria" w:hAnsi="Cambria"/>
-          <w:bCs/>
-          <w:sz w:val="24"/>
-          <w:szCs w:val="24"/>
-        </w:rPr>
-        <w:t>ChrX</w:t>
-      </w:r>
-      <w:proofErr w:type="spellEnd"/>
-      <w:r>
-        <w:rPr>
-          <w:rFonts w:ascii="Cambria" w:hAnsi="Cambria"/>
-          <w:bCs/>
-          <w:sz w:val="24"/>
-          <w:szCs w:val="24"/>
-        </w:rPr>
-        <w:t xml:space="preserve">.  Sex concordance was then checked between </w:t>
-      </w:r>
-      <w:proofErr w:type="spellStart"/>
-      <w:r>
-        <w:rPr>
-          <w:rFonts w:ascii="Cambria" w:hAnsi="Cambria"/>
-          <w:bCs/>
-          <w:sz w:val="24"/>
-          <w:szCs w:val="24"/>
-        </w:rPr>
-        <w:t>ChrY</w:t>
-      </w:r>
-      <w:proofErr w:type="spellEnd"/>
-      <w:r>
-        <w:rPr>
-          <w:rFonts w:ascii="Cambria" w:hAnsi="Cambria"/>
-          <w:bCs/>
-          <w:sz w:val="24"/>
-          <w:szCs w:val="24"/>
-        </w:rPr>
-        <w:t>/</w:t>
-      </w:r>
-      <w:proofErr w:type="spellStart"/>
-      <w:r>
-        <w:rPr>
-          <w:rFonts w:ascii="Cambria" w:hAnsi="Cambria"/>
-          <w:bCs/>
-          <w:sz w:val="24"/>
-          <w:szCs w:val="24"/>
-        </w:rPr>
-        <w:t>ChrX</w:t>
-      </w:r>
-      <w:proofErr w:type="spellEnd"/>
-      <w:r>
-        <w:rPr>
-          <w:rFonts w:ascii="Cambria" w:hAnsi="Cambria"/>
-          <w:bCs/>
-          <w:sz w:val="24"/>
-          <w:szCs w:val="24"/>
-        </w:rPr>
-        <w:t xml:space="preserve"> mapping ratio from sequence data and IDENTIFILER detected sex. In Figure 8 and table 6, </w:t>
-      </w:r>
-      <w:bookmarkStart w:id="8" w:name="_Hlk46387684"/>
-      <w:r>
-        <w:rPr>
-          <w:rFonts w:ascii="Cambria" w:hAnsi="Cambria"/>
-          <w:bCs/>
-          <w:sz w:val="24"/>
-          <w:szCs w:val="24"/>
-        </w:rPr>
-        <w:t>SEX_OUTLIER</w:t>
-      </w:r>
-      <w:r>
-        <w:rPr>
-          <w:rFonts w:ascii="Cambria" w:hAnsi="Cambria"/>
-          <w:bCs/>
-          <w:sz w:val="24"/>
-          <w:szCs w:val="24"/>
-        </w:rPr>
-        <w:t xml:space="preserve"> samples showed </w:t>
-      </w:r>
-      <w:proofErr w:type="spellStart"/>
-      <w:r>
-        <w:rPr>
-          <w:rFonts w:ascii="Cambria" w:hAnsi="Cambria"/>
-          <w:bCs/>
-          <w:sz w:val="24"/>
-          <w:szCs w:val="24"/>
-        </w:rPr>
-        <w:t>ChrY</w:t>
-      </w:r>
-      <w:proofErr w:type="spellEnd"/>
-      <w:r>
-        <w:rPr>
-          <w:rFonts w:ascii="Cambria" w:hAnsi="Cambria"/>
-          <w:bCs/>
-          <w:sz w:val="24"/>
-          <w:szCs w:val="24"/>
-        </w:rPr>
-        <w:t>/</w:t>
-      </w:r>
-      <w:proofErr w:type="spellStart"/>
-      <w:r>
-        <w:rPr>
-          <w:rFonts w:ascii="Cambria" w:hAnsi="Cambria"/>
-          <w:bCs/>
-          <w:sz w:val="24"/>
-          <w:szCs w:val="24"/>
-        </w:rPr>
-        <w:t>ChrX</w:t>
-      </w:r>
-      <w:proofErr w:type="spellEnd"/>
-      <w:r>
-        <w:rPr>
-          <w:rFonts w:ascii="Cambria" w:hAnsi="Cambria"/>
-          <w:bCs/>
-          <w:sz w:val="24"/>
-          <w:szCs w:val="24"/>
-        </w:rPr>
-        <w:t xml:space="preserve"> </w:t>
-      </w:r>
-      <w:bookmarkStart w:id="9" w:name="_Hlk48123673"/>
-      <w:r>
-        <w:rPr>
-          <w:rFonts w:ascii="Cambria" w:hAnsi="Cambria"/>
-          <w:bCs/>
-          <w:sz w:val="24"/>
-          <w:szCs w:val="24"/>
-        </w:rPr>
-        <w:t>ratios</w:t>
-      </w:r>
-      <w:r>
-        <w:rPr>
-          <w:rFonts w:ascii="Cambria" w:hAnsi="Cambria"/>
-          <w:bCs/>
-          <w:sz w:val="24"/>
-          <w:szCs w:val="24"/>
-        </w:rPr>
-        <w:t xml:space="preserve"> </w:t>
-      </w:r>
-      <w:r>
-        <w:rPr>
-          <w:rFonts w:ascii="Cambria" w:hAnsi="Cambria"/>
-          <w:bCs/>
-          <w:sz w:val="24"/>
-          <w:szCs w:val="24"/>
-        </w:rPr>
-        <w:t xml:space="preserve">lie </w:t>
-      </w:r>
-      <w:r>
-        <w:rPr>
-          <w:rFonts w:ascii="Cambria" w:hAnsi="Cambria"/>
-          <w:bCs/>
-          <w:sz w:val="24"/>
-          <w:szCs w:val="24"/>
-        </w:rPr>
-        <w:t>outside</w:t>
-      </w:r>
-      <w:r>
-        <w:rPr>
-          <w:rFonts w:ascii="Cambria" w:hAnsi="Cambria"/>
-          <w:bCs/>
-          <w:sz w:val="24"/>
-          <w:szCs w:val="24"/>
-        </w:rPr>
-        <w:t xml:space="preserve"> the range of average ratio +/- standard deviation of </w:t>
-      </w:r>
-      <w:r>
-        <w:rPr>
-          <w:rFonts w:ascii="Cambria" w:hAnsi="Cambria"/>
-          <w:bCs/>
-          <w:sz w:val="24"/>
-          <w:szCs w:val="24"/>
-        </w:rPr>
-        <w:t>the opposite se</w:t>
-      </w:r>
-      <w:r>
-        <w:rPr>
-          <w:rFonts w:ascii="Cambria" w:hAnsi="Cambria"/>
-          <w:bCs/>
-          <w:sz w:val="24"/>
-          <w:szCs w:val="24"/>
-        </w:rPr>
-        <w:t>x</w:t>
-      </w:r>
-      <w:bookmarkEnd w:id="9"/>
-      <w:r>
-        <w:rPr>
-          <w:rFonts w:ascii="Cambria" w:hAnsi="Cambria"/>
-          <w:bCs/>
-          <w:sz w:val="24"/>
-          <w:szCs w:val="24"/>
-        </w:rPr>
-        <w:t>.</w:t>
-      </w:r>
-    </w:p>
-    <w:bookmarkEnd w:id="8"/>
-    <w:p>
-      <w:pPr>
-        <w:rPr>
-          <w:rFonts w:ascii="Cambria" w:hAnsi="Cambria"/>
-          <w:b/>
-          <w:sz w:val="24"/>
-          <w:szCs w:val="24"/>
-        </w:rPr>
-      </w:pPr>
-    </w:p>
-    <w:p>
-      <w:pPr>
-        <w:rPr>
-          <w:rFonts w:ascii="Cambria" w:hAnsi="Cambria"/>
-          <w:b/>
-          <w:sz w:val="24"/>
-          <w:szCs w:val="24"/>
-        </w:rPr>
-      </w:pPr>
-      <w:r>
-        <w:rPr>
-          <w:rFonts w:ascii="Cambria" w:hAnsi="Cambria"/>
-          <w:b/>
-          <w:sz w:val="24"/>
-          <w:szCs w:val="24"/>
-        </w:rPr>
-        <w:t xml:space="preserve">Figure 8. </w:t>
-      </w:r>
-      <w:proofErr w:type="spellStart"/>
-      <w:r>
-        <w:rPr>
-          <w:rFonts w:ascii="Cambria" w:hAnsi="Cambria"/>
-          <w:b/>
-          <w:sz w:val="24"/>
-          <w:szCs w:val="24"/>
-        </w:rPr>
-        <w:t>ChrY</w:t>
-      </w:r>
-      <w:proofErr w:type="spellEnd"/>
-      <w:r>
-        <w:rPr>
-          <w:rFonts w:ascii="Cambria" w:hAnsi="Cambria"/>
-          <w:b/>
-          <w:sz w:val="24"/>
-          <w:szCs w:val="24"/>
-        </w:rPr>
-        <w:t>/</w:t>
-      </w:r>
-      <w:proofErr w:type="spellStart"/>
-      <w:r>
-        <w:rPr>
-          <w:rFonts w:ascii="Cambria" w:hAnsi="Cambria"/>
-          <w:b/>
-          <w:sz w:val="24"/>
-          <w:szCs w:val="24"/>
-        </w:rPr>
-        <w:t>ChrX</w:t>
-      </w:r>
-      <w:proofErr w:type="spellEnd"/>
-      <w:r>
-        <w:rPr>
-          <w:rFonts w:ascii="Cambria" w:hAnsi="Cambria"/>
-          <w:b/>
-          <w:sz w:val="24"/>
-          <w:szCs w:val="24"/>
-        </w:rPr>
-        <w:t xml:space="preserve"> reads </w:t>
-      </w:r>
-      <w:proofErr w:type="gramStart"/>
-      <w:r>
-        <w:rPr>
-          <w:rFonts w:ascii="Cambria" w:hAnsi="Cambria"/>
-          <w:b/>
-          <w:sz w:val="24"/>
-          <w:szCs w:val="24"/>
-        </w:rPr>
-        <w:t>ratio</w:t>
-      </w:r>
-      <w:proofErr w:type="gramEnd"/>
-      <w:r>
-        <w:rPr>
-          <w:rFonts w:ascii="Cambria" w:hAnsi="Cambria"/>
-          <w:b/>
-          <w:sz w:val="24"/>
-          <w:szCs w:val="24"/>
-        </w:rPr>
-        <w:t xml:space="preserve"> for all subjects </w:t>
-      </w:r>
-    </w:p>
-    <w:p>
-      <w:pPr>
-        <w:rPr>
-          <w:rFonts w:ascii="Cambria" w:hAnsi="Cambria"/>
-          <w:b/>
-          <w:color w:val="365F91"/>
-          <w:sz w:val="24"/>
-          <w:szCs w:val="24"/>
-        </w:rPr>
-      </w:pPr>
-      <w:r>
-        <w:rPr>
-          <w:rFonts w:ascii="Cambria" w:hAnsi="Cambria"/>
-          <w:b/>
-          <w:color w:val="365F91"/>
-          <w:sz w:val="24"/>
-          <w:szCs w:val="24"/>
-        </w:rPr>
-        <w:t xml:space="preserve"> </w:t>
-      </w:r>
-    </w:p>
-    <w:p>
-      <w:pPr>
-        <w:pStyle w:val="Heading1"/>
-      </w:pPr>
-      <w:bookmarkStart w:id="10" w:name="_Toc48675957"/>
-      <w:r>
-        <w:t>9</w:t>
-      </w:r>
-      <w:r>
-        <w:t xml:space="preserve">. </w:t>
-      </w:r>
-      <w:r>
         <w:t>ANCESTRY CHECK</w:t>
       </w:r>
-      <w:bookmarkEnd w:id="10"/>
+      <w:bookmarkEnd w:id="11"/>
       <w:r>
         <w:t xml:space="preserve"> </w:t>
       </w:r>
@@ -4392,7 +3517,7 @@
           <w:sz w:val="24"/>
           <w:szCs w:val="24"/>
         </w:rPr>
-        <w:t xml:space="preserve">is used here to estimate individual ancestry by shotgun sequence reads without calling genotypes. LASER uses principal components analysis (PCA) and </w:t>
+        <w:t xml:space="preserve">is used here to estimate individual ancestry by shotgun sequence reads without calling genotypes. LASER uses principal components analysis (PCA) and Procrustes analysis to analyze sequence reads of each sample and place the sample into a reference PCA space constructed using genotypes of a set of reference </w:t>
       </w:r>
       <w:r>
         <w:rPr>
@@ -4402,7 +3527,7 @@
           <w:szCs w:val="24"/>
         </w:rPr>
         <w:lastRenderedPageBreak/>
-        <w:t xml:space="preserve">Procrustes analysis to analyze sequence reads of each sample and place the sample into a reference PCA space constructed using genotypes of a set of reference individuals. Here </w:t>
+        <w:t xml:space="preserve">individuals. Here </w:t>
       </w:r>
       <w:proofErr w:type="gramStart"/>
       <w:r>
@@ -4545,7 +3670,7 @@
       <w:pPr>
         <w:pStyle w:val="Heading1"/>
       </w:pPr>
-      <w:bookmarkStart w:id="11" w:name="_Toc48675958"/>
+      <w:bookmarkStart w:id="12" w:name="_Toc48675958"/>
       <w:r>
         <w:t>10</w:t>
       </w:r>
@@ -4555,7 +3680,7 @@
       <w:r>
         <w:t>POST-CALLING QC CHECK</w:t>
       </w:r>
-      <w:bookmarkEnd w:id="11"/>
+      <w:bookmarkEnd w:id="12"/>
       <w:r>
         <w:t xml:space="preserve"> </w:t>
       </w:r>
@@ -4576,27 +3701,7 @@
           <w:sz w:val="24"/>
           <w:szCs w:val="24"/>
         </w:rPr>
-        <w:t xml:space="preserve">After Ensemble variant calling pipeline, we performed a standard post variant calling qc check on ensemble variants. Items checked included: filtered variant total counts on case and control samples; TI/TV (transition/transversion) ratio on case and control samples; base change counts across different levels of </w:t>
-      </w:r>
-      <w:proofErr w:type="spellStart"/>
-      <w:r>
-        <w:rPr>
-          <w:rFonts w:ascii="Cambria" w:hAnsi="Cambria"/>
-          <w:bCs/>
-          <w:sz w:val="24"/>
-          <w:szCs w:val="24"/>
-        </w:rPr>
-        <w:t>phred</w:t>
-      </w:r>
-      <w:proofErr w:type="spellEnd"/>
-      <w:r>
-        <w:rPr>
-          <w:rFonts w:ascii="Cambria" w:hAnsi="Cambria"/>
-          <w:bCs/>
-          <w:sz w:val="24"/>
-          <w:szCs w:val="24"/>
-        </w:rPr>
-        <w:t xml:space="preserve">-scale </w:t>
+        <w:t xml:space="preserve">After Ensemble variant calling pipeline, we performed a standard post variant calling qc check on ensemble variants. Items checked included: filtered variant total counts on case and control samples; TI/TV (transition/transversion) ratio on case and control samples; base change counts across different levels of phred-scale </w:t>
       </w:r>
       <w:r>
         <w:rPr>
@@ -4697,7 +3802,7 @@
         </w:rPr>
         <w:t xml:space="preserve">. </w:t>
       </w:r>
-      <w:bookmarkStart w:id="12" w:name="_Hlk46390141"/>
+      <w:bookmarkStart w:id="13" w:name="_Hlk46390141"/>
       <w:r>
         <w:rPr>
           <w:color w:val="000000" w:themeColor="text1"/>
@@ -4730,7 +3835,7 @@
         </w:rPr>
         <w:fldChar w:fldCharType="end"/>
       </w:r>
-      <w:bookmarkEnd w:id="12"/>
+      <w:bookmarkEnd w:id="13"/>
       <w:r>
         <w:rPr>
           <w:color w:val="000000" w:themeColor="text1"/>
@@ -4807,28 +3912,7 @@
           <w:sz w:val="24"/>
           <w:szCs w:val="24"/>
         </w:rPr>
-        <w:lastRenderedPageBreak/>
-        <w:t xml:space="preserve">Figure 10a. Ensemble filtered variant count by sample (samples are sorted alphabetically). Variants are filtered by ensemble majority voting, </w:t>
-      </w:r>
-      <w:proofErr w:type="spellStart"/>
-      <w:r>
-        <w:rPr>
-          <w:rFonts w:ascii="Cambria" w:hAnsi="Cambria"/>
-          <w:b/>
-          <w:sz w:val="24"/>
-          <w:szCs w:val="24"/>
-        </w:rPr>
-        <w:t>capturekit</w:t>
-      </w:r>
-      <w:proofErr w:type="spellEnd"/>
-      <w:r>
-        <w:rPr>
-          <w:rFonts w:ascii="Cambria" w:hAnsi="Cambria"/>
-          <w:b/>
-          <w:sz w:val="24"/>
-          <w:szCs w:val="24"/>
-        </w:rPr>
-        <w:t xml:space="preserve"> intersection region filter. </w:t>
+        <w:t xml:space="preserve">Figure 10a. Ensemble filtered variant count by sample (samples are sorted alphabetically). Variants are filtered by ensemble majority voting, capturekit intersection region filter. </w:t>
       </w:r>
     </w:p>
     <w:p>
@@ -4934,47 +4018,7 @@
           <w:sz w:val="24"/>
           <w:szCs w:val="24"/>
         </w:rPr>
-        <w:t xml:space="preserve">Figure 10b. Ensemble filtered variant </w:t>
-      </w:r>
-      <w:proofErr w:type="spellStart"/>
-      <w:r>
-        <w:rPr>
-          <w:rFonts w:ascii="Cambria" w:hAnsi="Cambria"/>
-          <w:b/>
-          <w:sz w:val="24"/>
-          <w:szCs w:val="24"/>
-        </w:rPr>
-        <w:t>ti</w:t>
-      </w:r>
-      <w:proofErr w:type="spellEnd"/>
-      <w:r>
-        <w:rPr>
-          <w:rFonts w:ascii="Cambria" w:hAnsi="Cambria"/>
-          <w:b/>
-          <w:sz w:val="24"/>
-          <w:szCs w:val="24"/>
-        </w:rPr>
-        <w:t xml:space="preserve">/tv ratio by sample (samples are sorted alphabetically). Variants are filtered by ensemble majority voting, </w:t>
-      </w:r>
-      <w:proofErr w:type="spellStart"/>
-      <w:r>
-        <w:rPr>
-          <w:rFonts w:ascii="Cambria" w:hAnsi="Cambria"/>
-          <w:b/>
-          <w:sz w:val="24"/>
-          <w:szCs w:val="24"/>
-        </w:rPr>
-        <w:t>capturekit</w:t>
-      </w:r>
-      <w:proofErr w:type="spellEnd"/>
-      <w:r>
-        <w:rPr>
-          <w:rFonts w:ascii="Cambria" w:hAnsi="Cambria"/>
-          <w:b/>
-          <w:sz w:val="24"/>
-          <w:szCs w:val="24"/>
-        </w:rPr>
-        <w:t xml:space="preserve"> intersection region filter. </w:t>
+        <w:t xml:space="preserve">Figure 10b. Ensemble filtered variant ti/tv ratio by sample (samples are sorted alphabetically). Variants are filtered by ensemble majority voting, capturekit intersection region filter. </w:t>
       </w:r>
     </w:p>
     <w:p>
@@ -5031,27 +4075,7 @@
           <w:sz w:val="24"/>
           <w:szCs w:val="24"/>
         </w:rPr>
-        <w:t xml:space="preserve">b. 10 samples with lowest </w:t>
-      </w:r>
-      <w:proofErr w:type="spellStart"/>
-      <w:r>
-        <w:rPr>
-          <w:rFonts w:ascii="Cambria" w:hAnsi="Cambria"/>
-          <w:b/>
-          <w:sz w:val="24"/>
-          <w:szCs w:val="24"/>
-        </w:rPr>
-        <w:t>ti</w:t>
-      </w:r>
-      <w:proofErr w:type="spellEnd"/>
-      <w:r>
-        <w:rPr>
-          <w:rFonts w:ascii="Cambria" w:hAnsi="Cambria"/>
-          <w:b/>
-          <w:sz w:val="24"/>
-          <w:szCs w:val="24"/>
-        </w:rPr>
-        <w:t xml:space="preserve">/tv ratio </w:t>
+        <w:t xml:space="preserve">b. 10 samples with lowest ti/tv ratio </w:t>
       </w:r>
     </w:p>
     <w:p>
@@ -5157,7 +4181,7 @@
       <w:pPr>
         <w:pStyle w:val="Heading1"/>
       </w:pPr>
-      <w:bookmarkStart w:id="13" w:name="_Toc48675959"/>
+      <w:bookmarkStart w:id="14" w:name="_Toc48675959"/>
       <w:r>
         <w:t>1</w:t>
       </w:r>
@@ -5176,7 +4200,7 @@
       <w:r>
         <w:t xml:space="preserve"> CHECK</w:t>
       </w:r>
-      <w:bookmarkEnd w:id="13"/>
+      <w:bookmarkEnd w:id="14"/>
       <w:r>
         <w:t xml:space="preserve"> </w:t>
       </w:r>
@@ -5265,7 +4289,6 @@
           </w:tcPr>
           <w:p>
             <w:r>
-              <w:lastRenderedPageBreak/>
               <w:t>Monozygotic twin</w:t>
             </w:r>
           </w:p>
@@ -5371,6 +4394,7 @@
           </w:tcPr>
           <w:p>
             <w:r>
+              <w:lastRenderedPageBreak/>
               <w:t>Unrelated</w:t>
             </w:r>
           </w:p>
@@ -5498,11 +4522,11 @@
       <w:pPr>
         <w:pStyle w:val="Heading1"/>
       </w:pPr>
-      <w:bookmarkStart w:id="14" w:name="_Toc48675960"/>
+      <w:bookmarkStart w:id="15" w:name="_Toc48675960"/>
       <w:r>
         <w:t>References</w:t>
       </w:r>
-      <w:bookmarkEnd w:id="14"/>
+      <w:bookmarkEnd w:id="15"/>
     </w:p>
     <w:p>
       <w:pPr>
@@ -5863,7 +4887,6 @@
         <w:rPr>
           <w:color w:val="000000" w:themeColor="text1"/>
         </w:rPr>
-        <w:lastRenderedPageBreak/>
         <w:t>7</w:t>
       </w:r>
       <w:r>
@@ -6175,6 +5198,7 @@
         <w:rPr>
           <w:color w:val="000000" w:themeColor="text1"/>
         </w:rPr>
+        <w:lastRenderedPageBreak/>
         <w:fldChar w:fldCharType="end"/>
       </w:r>
     </w:p>

</xml_diff>